<commit_message>
Continue with ooDialog doc update
git-svn-id: file:///local/rexx/oorexx/oorexx.svn@7119 0b6cbdbe-3aab-466e-b73a-abd511dda0a2
</commit_message>
<xml_diff>
--- a/docs/trunk/oodialog/BaseClassesMixinClasses.docx
+++ b/docs/trunk/oodialog/BaseClassesMixinClasses.docx
@@ -12,75 +12,113 @@
           <w:noProof/>
         </w:rPr>
         <w:pict>
-          <v:rect id="_x0000_s1049" style="position:absolute;left:0;text-align:left;margin-left:393pt;margin-top:457.5pt;width:129pt;height:38.25pt;z-index:251680768;v-text-anchor:middle">
-            <v:textbox style="mso-next-textbox:#_x0000_s1049" inset="14.4pt,,14.4pt">
-              <w:txbxContent>
-                <w:p>
-                  <w:pPr>
-                    <w:jc w:val="center"/>
-                    <w:rPr>
-                      <w:b/>
-                      <w:color w:val="365F91" w:themeColor="accent1" w:themeShade="BF"/>
-                    </w:rPr>
-                  </w:pPr>
-                  <w:r>
-                    <w:rPr>
-                      <w:b/>
-                      <w:color w:val="365F91" w:themeColor="accent1" w:themeShade="BF"/>
-                      <w:sz w:val="32"/>
-                      <w:szCs w:val="32"/>
-                    </w:rPr>
-                    <w:t>and more …</w:t>
-                  </w:r>
-                </w:p>
-              </w:txbxContent>
-            </v:textbox>
-          </v:rect>
-        </w:pict>
-      </w:r>
-      <w:r>
-        <w:rPr>
-          <w:noProof/>
-        </w:rPr>
-        <w:pict>
-          <v:rect id="_x0000_s1029" style="position:absolute;left:0;text-align:left;margin-left:324.75pt;margin-top:84pt;width:168.75pt;height:55.5pt;z-index:251660288;v-text-anchor:middle">
-            <v:textbox style="mso-next-textbox:#_x0000_s1029" inset="14.4pt,,14.4pt">
-              <w:txbxContent>
-                <w:p>
-                  <w:pPr>
-                    <w:jc w:val="center"/>
-                    <w:rPr>
-                      <w:b/>
-                      <w:color w:val="00B050"/>
-                    </w:rPr>
-                  </w:pPr>
-                  <w:r>
-                    <w:rPr>
-                      <w:b/>
-                      <w:color w:val="00B050"/>
-                      <w:sz w:val="32"/>
-                      <w:szCs w:val="32"/>
-                    </w:rPr>
-                    <w:t>WindowExtensions</w:t>
-                  </w:r>
-                </w:p>
-              </w:txbxContent>
-            </v:textbox>
-          </v:rect>
-        </w:pict>
-      </w:r>
-      <w:r>
-        <w:rPr>
-          <w:noProof/>
-        </w:rPr>
-        <w:pict>
           <v:shapetype id="_x0000_t32" coordsize="21600,21600" o:spt="32" o:oned="t" path="m,l21600,21600e" filled="f">
             <v:path arrowok="t" fillok="f" o:connecttype="none"/>
             <o:lock v:ext="edit" shapetype="t"/>
           </v:shapetype>
-          <v:shape id="_x0000_s1065" type="#_x0000_t32" style="position:absolute;left:0;text-align:left;margin-left:373.5pt;margin-top:401.25pt;width:19.5pt;height:0;flip:x;z-index:251696128" o:connectortype="straight">
-            <v:stroke endarrow="block"/>
-          </v:shape>
+          <v:shape id="_x0000_s1065" type="#_x0000_t32" style="position:absolute;left:0;text-align:left;margin-left:373.55pt;margin-top:363pt;width:19.5pt;height:0;flip:x;z-index:251696128" o:connectortype="straight">
+            <v:stroke endarrow="block"/>
+          </v:shape>
+        </w:pict>
+      </w:r>
+      <w:r>
+        <w:rPr>
+          <w:noProof/>
+        </w:rPr>
+        <w:pict>
+          <v:rect id="_x0000_s1048" style="position:absolute;left:0;text-align:left;margin-left:393pt;margin-top:348pt;width:120.75pt;height:34.5pt;z-index:251679744;v-text-anchor:middle">
+            <v:textbox style="mso-next-textbox:#_x0000_s1048" inset="14.4pt,,14.4pt">
+              <w:txbxContent>
+                <w:p>
+                  <w:pPr>
+                    <w:jc w:val="center"/>
+                    <w:rPr>
+                      <w:b/>
+                      <w:color w:val="365F91" w:themeColor="accent1" w:themeShade="BF"/>
+                      <w:sz w:val="32"/>
+                      <w:szCs w:val="32"/>
+                    </w:rPr>
+                  </w:pPr>
+                  <w:r>
+                    <w:rPr>
+                      <w:b/>
+                      <w:color w:val="365F91" w:themeColor="accent1" w:themeShade="BF"/>
+                      <w:sz w:val="32"/>
+                      <w:szCs w:val="32"/>
+                    </w:rPr>
+                    <w:t>ListView</w:t>
+                  </w:r>
+                </w:p>
+                <w:p>
+                  <w:pPr>
+                    <w:jc w:val="center"/>
+                  </w:pPr>
+                </w:p>
+              </w:txbxContent>
+            </v:textbox>
+          </v:rect>
+        </w:pict>
+      </w:r>
+      <w:r>
+        <w:rPr>
+          <w:noProof/>
+        </w:rPr>
+        <w:pict>
+          <v:rect id="_x0000_s1049" style="position:absolute;left:0;text-align:left;margin-left:393pt;margin-top:457.5pt;width:129pt;height:38.25pt;z-index:251680768;v-text-anchor:middle">
+            <v:textbox style="mso-next-textbox:#_x0000_s1049" inset="14.4pt,,14.4pt">
+              <w:txbxContent>
+                <w:p>
+                  <w:pPr>
+                    <w:jc w:val="center"/>
+                    <w:rPr>
+                      <w:b/>
+                      <w:color w:val="365F91" w:themeColor="accent1" w:themeShade="BF"/>
+                    </w:rPr>
+                  </w:pPr>
+                  <w:r>
+                    <w:rPr>
+                      <w:b/>
+                      <w:color w:val="365F91" w:themeColor="accent1" w:themeShade="BF"/>
+                      <w:sz w:val="32"/>
+                      <w:szCs w:val="32"/>
+                    </w:rPr>
+                    <w:t>and more …</w:t>
+                  </w:r>
+                </w:p>
+              </w:txbxContent>
+            </v:textbox>
+          </v:rect>
+        </w:pict>
+      </w:r>
+      <w:r>
+        <w:rPr>
+          <w:noProof/>
+        </w:rPr>
+        <w:pict>
+          <v:rect id="_x0000_s1029" style="position:absolute;left:0;text-align:left;margin-left:324.75pt;margin-top:84pt;width:168.75pt;height:55.5pt;z-index:251660288;v-text-anchor:middle">
+            <v:textbox style="mso-next-textbox:#_x0000_s1029" inset="14.4pt,,14.4pt">
+              <w:txbxContent>
+                <w:p>
+                  <w:pPr>
+                    <w:jc w:val="center"/>
+                    <w:rPr>
+                      <w:b/>
+                      <w:color w:val="00B050"/>
+                    </w:rPr>
+                  </w:pPr>
+                  <w:r>
+                    <w:rPr>
+                      <w:b/>
+                      <w:color w:val="00B050"/>
+                      <w:sz w:val="32"/>
+                      <w:szCs w:val="32"/>
+                    </w:rPr>
+                    <w:t>WindowExtensions</w:t>
+                  </w:r>
+                </w:p>
+              </w:txbxContent>
+            </v:textbox>
+          </v:rect>
         </w:pict>
       </w:r>
       <w:r>
@@ -320,64 +358,6 @@
           <v:shape id="_x0000_s1054" type="#_x0000_t32" style="position:absolute;left:0;text-align:left;margin-left:373.5pt;margin-top:485.25pt;width:19.5pt;height:0;flip:x;z-index:251685888" o:connectortype="straight">
             <v:stroke endarrow="block"/>
           </v:shape>
-        </w:pict>
-      </w:r>
-      <w:r>
-        <w:rPr>
-          <w:noProof/>
-        </w:rPr>
-        <w:pict>
-          <v:rect id="_x0000_s1048" style="position:absolute;left:0;text-align:left;margin-left:393pt;margin-top:363pt;width:120.75pt;height:64.5pt;z-index:251679744;v-text-anchor:middle">
-            <v:textbox style="mso-next-textbox:#_x0000_s1048" inset="14.4pt,,14.4pt">
-              <w:txbxContent>
-                <w:p>
-                  <w:pPr>
-                    <w:jc w:val="center"/>
-                    <w:rPr>
-                      <w:b/>
-                      <w:color w:val="365F91" w:themeColor="accent1" w:themeShade="BF"/>
-                      <w:sz w:val="32"/>
-                      <w:szCs w:val="32"/>
-                    </w:rPr>
-                  </w:pPr>
-                  <w:r>
-                    <w:rPr>
-                      <w:b/>
-                      <w:color w:val="365F91" w:themeColor="accent1" w:themeShade="BF"/>
-                      <w:sz w:val="32"/>
-                      <w:szCs w:val="32"/>
-                    </w:rPr>
-                    <w:t>ListControl</w:t>
-                  </w:r>
-                </w:p>
-                <w:p>
-                  <w:pPr>
-                    <w:jc w:val="center"/>
-                    <w:rPr>
-                      <w:b/>
-                      <w:color w:val="365F91" w:themeColor="accent1" w:themeShade="BF"/>
-                      <w:sz w:val="32"/>
-                      <w:szCs w:val="32"/>
-                    </w:rPr>
-                  </w:pPr>
-                  <w:r>
-                    <w:rPr>
-                      <w:b/>
-                      <w:color w:val="365F91" w:themeColor="accent1" w:themeShade="BF"/>
-                      <w:sz w:val="32"/>
-                      <w:szCs w:val="32"/>
-                    </w:rPr>
-                    <w:t>(ListView)</w:t>
-                  </w:r>
-                </w:p>
-                <w:p>
-                  <w:pPr>
-                    <w:jc w:val="center"/>
-                  </w:pPr>
-                </w:p>
-              </w:txbxContent>
-            </v:textbox>
-          </v:rect>
         </w:pict>
       </w:r>
       <w:r>

</xml_diff>